<commit_message>
Updating Day 20 Backlog Notes
 On branch 30_Days_Lost_in_Space
 Your branch is ahead of 'origin/30_Days_Lost_in_Space' by 1 commit.
   (use "git push" to publish your local commits)

 Changes to be committed:
	modified:   Lessons/Day_20/Notes/Notes_Day_20.docx
	modified:   Project_Management/Project_Planning.docx
</commit_message>
<xml_diff>
--- a/Lessons/Day_20/Notes/Notes_Day_20.docx
+++ b/Lessons/Day_20/Notes/Notes_Day_20.docx
@@ -20201,11 +20201,7 @@
       </w:r>
       <w:r>
         <w:rPr/>
-        <w:t>-  Day_20_V2.</w:t>
-      </w:r>
-      <w:r>
-        <w:rPr/>
-        <w:t>4</w:t>
+        <w:t>-  Day_20_V2.4</w:t>
       </w:r>
     </w:p>
     <w:p>
@@ -20366,11 +20362,128 @@
       </w:pPr>
       <w:r>
         <w:rPr/>
-        <w:t xml:space="preserve">   </w:t>
-      </w:r>
-      <w:r>
-        <w:rPr/>
         <w:t>- Upload the code and confirm that it prompts for a new PIN.</w:t>
+      </w:r>
+    </w:p>
+    <w:p>
+      <w:pPr>
+        <w:pStyle w:val="Normal"/>
+        <w:spacing w:before="0" w:after="160"/>
+        <w:rPr/>
+      </w:pPr>
+      <w:r>
+        <w:rPr/>
+      </w:r>
+    </w:p>
+    <w:p>
+      <w:pPr>
+        <w:pStyle w:val="Normal"/>
+        <w:spacing w:before="0" w:after="160"/>
+        <w:rPr/>
+      </w:pPr>
+      <w:r>
+        <w:rPr/>
+      </w:r>
+    </w:p>
+    <w:p>
+      <w:pPr>
+        <w:pStyle w:val="Normal"/>
+        <w:spacing w:before="0" w:after="160"/>
+        <w:rPr/>
+      </w:pPr>
+      <w:r>
+        <w:rPr/>
+      </w:r>
+    </w:p>
+    <w:p>
+      <w:pPr>
+        <w:pStyle w:val="Normal"/>
+        <w:spacing w:before="0" w:after="160"/>
+        <w:rPr>
+          <w:b/>
+          <w:b/>
+          <w:bCs/>
+          <w:color w:val="C9211E"/>
+          <w:sz w:val="32"/>
+          <w:szCs w:val="32"/>
+          <w:u w:val="single"/>
+        </w:rPr>
+      </w:pPr>
+      <w:r>
+        <w:rPr>
+          <w:b/>
+          <w:bCs/>
+          <w:color w:val="C9211E"/>
+          <w:sz w:val="32"/>
+          <w:szCs w:val="32"/>
+          <w:u w:val="single"/>
+        </w:rPr>
+        <w:t>Test 1 Failed, hit ChatGPT limit -→&gt; Backlog and Proceed</w:t>
+      </w:r>
+    </w:p>
+    <w:p>
+      <w:pPr>
+        <w:pStyle w:val="Normal"/>
+        <w:spacing w:before="0" w:after="160"/>
+        <w:rPr/>
+      </w:pPr>
+      <w:r>
+        <w:rPr/>
+      </w:r>
+    </w:p>
+    <w:p>
+      <w:pPr>
+        <w:pStyle w:val="Normal"/>
+        <w:spacing w:before="0" w:after="160"/>
+        <w:rPr/>
+      </w:pPr>
+      <w:r>
+        <w:rPr/>
+        <w:drawing>
+          <wp:anchor behindDoc="0" distT="0" distB="0" distL="0" distR="0" simplePos="0" locked="0" layoutInCell="0" allowOverlap="1" relativeHeight="3">
+            <wp:simplePos x="0" y="0"/>
+            <wp:positionH relativeFrom="column">
+              <wp:align>center</wp:align>
+            </wp:positionH>
+            <wp:positionV relativeFrom="paragraph">
+              <wp:posOffset>635</wp:posOffset>
+            </wp:positionV>
+            <wp:extent cx="5943600" cy="5459730"/>
+            <wp:effectExtent l="0" t="0" r="0" b="0"/>
+            <wp:wrapSquare wrapText="largest"/>
+            <wp:docPr id="2" name="Image1" descr=""/>
+            <wp:cNvGraphicFramePr>
+              <a:graphicFrameLocks xmlns:a="http://schemas.openxmlformats.org/drawingml/2006/main" noChangeAspect="1"/>
+            </wp:cNvGraphicFramePr>
+            <a:graphic xmlns:a="http://schemas.openxmlformats.org/drawingml/2006/main">
+              <a:graphicData uri="http://schemas.openxmlformats.org/drawingml/2006/picture">
+                <pic:pic xmlns:pic="http://schemas.openxmlformats.org/drawingml/2006/picture">
+                  <pic:nvPicPr>
+                    <pic:cNvPr id="2" name="Image1" descr=""/>
+                    <pic:cNvPicPr>
+                      <a:picLocks noChangeAspect="1" noChangeArrowheads="1"/>
+                    </pic:cNvPicPr>
+                  </pic:nvPicPr>
+                  <pic:blipFill>
+                    <a:blip r:embed="rId3"/>
+                    <a:stretch>
+                      <a:fillRect/>
+                    </a:stretch>
+                  </pic:blipFill>
+                  <pic:spPr bwMode="auto">
+                    <a:xfrm>
+                      <a:off x="0" y="0"/>
+                      <a:ext cx="5943600" cy="5459730"/>
+                    </a:xfrm>
+                    <a:prstGeom prst="rect">
+                      <a:avLst/>
+                    </a:prstGeom>
+                  </pic:spPr>
+                </pic:pic>
+              </a:graphicData>
+            </a:graphic>
+          </wp:anchor>
+        </w:drawing>
       </w:r>
     </w:p>
     <w:sectPr>

</xml_diff>